<commit_message>
setup instructions in documentation added
</commit_message>
<xml_diff>
--- a/documentation.docx
+++ b/documentation.docx
@@ -55,22 +55,175 @@
     </w:p>
     <w:p/>
     <w:p>
-      <w:r>
-        <w:t>There is a version of the server available here:</w:t>
+      <w:pPr>
+        <w:pStyle w:val="ListParagraph"/>
+        <w:numPr>
+          <w:ilvl w:val="0"/>
+          <w:numId w:val="2"/>
+        </w:numPr>
+      </w:pPr>
+      <w:r>
+        <w:t>To start your own pool</w:t>
+      </w:r>
+    </w:p>
+    <w:p>
+      <w:pPr>
+        <w:pStyle w:val="ListParagraph"/>
+        <w:numPr>
+          <w:ilvl w:val="1"/>
+          <w:numId w:val="2"/>
+        </w:numPr>
+      </w:pPr>
+      <w:r>
+        <w:t>Install node.js on your system if it’s not already there.</w:t>
+      </w:r>
+    </w:p>
+    <w:p>
+      <w:pPr>
+        <w:pStyle w:val="ListParagraph"/>
+        <w:numPr>
+          <w:ilvl w:val="1"/>
+          <w:numId w:val="2"/>
+        </w:numPr>
+      </w:pPr>
+      <w:r>
+        <w:t xml:space="preserve">Run poolLeader.js with </w:t>
+      </w:r>
+      <w:proofErr w:type="spellStart"/>
+      <w:r>
+        <w:t>paramaters</w:t>
+      </w:r>
+      <w:proofErr w:type="spellEnd"/>
+      <w:r>
+        <w:t xml:space="preserve"> to connect as follows</w:t>
+      </w:r>
+    </w:p>
+    <w:p>
+      <w:pPr>
+        <w:pStyle w:val="ListParagraph"/>
+        <w:numPr>
+          <w:ilvl w:val="2"/>
+          <w:numId w:val="2"/>
+        </w:numPr>
+      </w:pPr>
+      <w:r>
+        <w:t>Node poolLeader.js –</w:t>
+      </w:r>
+      <w:proofErr w:type="spellStart"/>
+      <w:r>
+        <w:t>localPort</w:t>
+      </w:r>
+      <w:proofErr w:type="spellEnd"/>
+      <w:r>
+        <w:t xml:space="preserve"> [5 digit number]</w:t>
+      </w:r>
+    </w:p>
+    <w:p>
+      <w:pPr>
+        <w:pStyle w:val="ListParagraph"/>
+        <w:numPr>
+          <w:ilvl w:val="1"/>
+          <w:numId w:val="2"/>
+        </w:numPr>
+      </w:pPr>
+      <w:r>
+        <w:t>This will allow you to create your own instance of a Pool to test with</w:t>
+      </w:r>
+    </w:p>
+    <w:p>
+      <w:pPr>
+        <w:pStyle w:val="ListParagraph"/>
+        <w:numPr>
+          <w:ilvl w:val="1"/>
+          <w:numId w:val="2"/>
+        </w:numPr>
+      </w:pPr>
+      <w:r>
+        <w:t xml:space="preserve">(not required) To connect another pool to this pool </w:t>
+      </w:r>
+    </w:p>
+    <w:p>
+      <w:pPr>
+        <w:pStyle w:val="ListParagraph"/>
+        <w:numPr>
+          <w:ilvl w:val="2"/>
+          <w:numId w:val="2"/>
+        </w:numPr>
+      </w:pPr>
+      <w:r>
+        <w:t>Node poolLeader.js –</w:t>
+      </w:r>
+      <w:proofErr w:type="spellStart"/>
+      <w:r>
+        <w:t>localPort</w:t>
+      </w:r>
+      <w:proofErr w:type="spellEnd"/>
+      <w:r>
+        <w:t xml:space="preserve"> [5 digit] –</w:t>
+      </w:r>
+      <w:proofErr w:type="spellStart"/>
+      <w:r>
+        <w:t>remoteIp</w:t>
+      </w:r>
+      <w:proofErr w:type="spellEnd"/>
+      <w:r>
+        <w:t xml:space="preserve"> [http://ip of other pool] –</w:t>
+      </w:r>
+      <w:proofErr w:type="spellStart"/>
+      <w:r>
+        <w:t>remotePort</w:t>
+      </w:r>
+      <w:proofErr w:type="spellEnd"/>
+      <w:r>
+        <w:t xml:space="preserve"> [5 digit of other pool]</w:t>
+      </w:r>
+    </w:p>
+    <w:p>
+      <w:pPr>
+        <w:pStyle w:val="ListParagraph"/>
+        <w:numPr>
+          <w:ilvl w:val="0"/>
+          <w:numId w:val="2"/>
+        </w:numPr>
+      </w:pPr>
+      <w:r>
+        <w:t xml:space="preserve">There is a version of the server available </w:t>
+      </w:r>
+      <w:r>
+        <w:t xml:space="preserve">also </w:t>
+      </w:r>
+      <w:bookmarkStart w:id="0" w:name="_GoBack"/>
+      <w:bookmarkEnd w:id="0"/>
+      <w:r>
+        <w:t>here:</w:t>
+      </w:r>
+    </w:p>
+    <w:p>
+      <w:pPr>
+        <w:pStyle w:val="ListParagraph"/>
+        <w:numPr>
+          <w:ilvl w:val="1"/>
+          <w:numId w:val="2"/>
+        </w:numPr>
+      </w:pPr>
+      <w:r>
+        <w:t>DragonCoin.herokuapp.com</w:t>
+      </w:r>
+    </w:p>
+    <w:p>
+      <w:pPr>
+        <w:pStyle w:val="ListParagraph"/>
+        <w:numPr>
+          <w:ilvl w:val="1"/>
+          <w:numId w:val="2"/>
+        </w:numPr>
+      </w:pPr>
+      <w:r>
+        <w:t>Use it to avoid connection issues with the Neumont network.</w:t>
       </w:r>
     </w:p>
     <w:p/>
-    <w:p>
-      <w:r>
-        <w:t>DragonCoin.herokuapp.com</w:t>
-      </w:r>
-    </w:p>
     <w:p/>
-    <w:p>
-      <w:r>
-        <w:t>Use it to avoid connection issues with the Neumont network.</w:t>
-      </w:r>
-    </w:p>
     <w:p>
       <w:pPr>
         <w:rPr>
@@ -285,6 +438,9 @@
       </w:r>
       <w:r>
         <w:br/>
+      </w:r>
+      <w:r>
+        <w:lastRenderedPageBreak/>
         <w:t xml:space="preserve">        amount: [amount of money in the block]</w:t>
       </w:r>
       <w:r>
@@ -292,10 +448,7 @@
         <w:t>}</w:t>
       </w:r>
     </w:p>
-    <w:p>
-      <w:bookmarkStart w:id="0" w:name="_GoBack"/>
-      <w:bookmarkEnd w:id="0"/>
-    </w:p>
+    <w:p/>
     <w:p/>
     <w:p>
       <w:r>
@@ -330,9 +483,6 @@
       </w:r>
       <w:r>
         <w:br/>
-      </w:r>
-      <w:r>
-        <w:lastRenderedPageBreak/>
         <w:t>if the provided block is not in the chain, it will provide a 404 not found and a message stating the block was not found</w:t>
       </w:r>
     </w:p>
@@ -739,7 +889,93 @@
 
 <file path=word/numbering.xml><?xml version="1.0" encoding="utf-8"?>
 <w:numbering xmlns:wpc="http://schemas.microsoft.com/office/word/2010/wordprocessingCanvas" xmlns:mc="http://schemas.openxmlformats.org/markup-compatibility/2006" xmlns:o="urn:schemas-microsoft-com:office:office" xmlns:r="http://schemas.openxmlformats.org/officeDocument/2006/relationships" xmlns:m="http://schemas.openxmlformats.org/officeDocument/2006/math" xmlns:v="urn:schemas-microsoft-com:vml" xmlns:wp14="http://schemas.microsoft.com/office/word/2010/wordprocessingDrawing" xmlns:wp="http://schemas.openxmlformats.org/drawingml/2006/wordprocessingDrawing" xmlns:w10="urn:schemas-microsoft-com:office:word" xmlns:w="http://schemas.openxmlformats.org/wordprocessingml/2006/main" xmlns:w14="http://schemas.microsoft.com/office/word/2010/wordml" xmlns:w15="http://schemas.microsoft.com/office/word/2012/wordml" xmlns:wpg="http://schemas.microsoft.com/office/word/2010/wordprocessingGroup" xmlns:wpi="http://schemas.microsoft.com/office/word/2010/wordprocessingInk" xmlns:wne="http://schemas.microsoft.com/office/word/2006/wordml" xmlns:wps="http://schemas.microsoft.com/office/word/2010/wordprocessingShape" mc:Ignorable="w14 w15 wp14">
-  <w:abstractNum w:abstractNumId="0">
+  <w:abstractNum w:abstractNumId="0" w15:restartNumberingAfterBreak="0">
+    <w:nsid w:val="2D4613E8"/>
+    <w:multiLevelType w:val="hybridMultilevel"/>
+    <w:tmpl w:val="A716628A"/>
+    <w:lvl w:ilvl="0" w:tplc="0409000F">
+      <w:start w:val="1"/>
+      <w:numFmt w:val="decimal"/>
+      <w:lvlText w:val="%1."/>
+      <w:lvlJc w:val="left"/>
+      <w:pPr>
+        <w:ind w:left="720" w:hanging="360"/>
+      </w:pPr>
+    </w:lvl>
+    <w:lvl w:ilvl="1" w:tplc="04090019">
+      <w:start w:val="1"/>
+      <w:numFmt w:val="lowerLetter"/>
+      <w:lvlText w:val="%2."/>
+      <w:lvlJc w:val="left"/>
+      <w:pPr>
+        <w:ind w:left="1440" w:hanging="360"/>
+      </w:pPr>
+    </w:lvl>
+    <w:lvl w:ilvl="2" w:tplc="0409001B">
+      <w:start w:val="1"/>
+      <w:numFmt w:val="lowerRoman"/>
+      <w:lvlText w:val="%3."/>
+      <w:lvlJc w:val="right"/>
+      <w:pPr>
+        <w:ind w:left="2160" w:hanging="180"/>
+      </w:pPr>
+    </w:lvl>
+    <w:lvl w:ilvl="3" w:tplc="0409000F" w:tentative="1">
+      <w:start w:val="1"/>
+      <w:numFmt w:val="decimal"/>
+      <w:lvlText w:val="%4."/>
+      <w:lvlJc w:val="left"/>
+      <w:pPr>
+        <w:ind w:left="2880" w:hanging="360"/>
+      </w:pPr>
+    </w:lvl>
+    <w:lvl w:ilvl="4" w:tplc="04090019" w:tentative="1">
+      <w:start w:val="1"/>
+      <w:numFmt w:val="lowerLetter"/>
+      <w:lvlText w:val="%5."/>
+      <w:lvlJc w:val="left"/>
+      <w:pPr>
+        <w:ind w:left="3600" w:hanging="360"/>
+      </w:pPr>
+    </w:lvl>
+    <w:lvl w:ilvl="5" w:tplc="0409001B" w:tentative="1">
+      <w:start w:val="1"/>
+      <w:numFmt w:val="lowerRoman"/>
+      <w:lvlText w:val="%6."/>
+      <w:lvlJc w:val="right"/>
+      <w:pPr>
+        <w:ind w:left="4320" w:hanging="180"/>
+      </w:pPr>
+    </w:lvl>
+    <w:lvl w:ilvl="6" w:tplc="0409000F" w:tentative="1">
+      <w:start w:val="1"/>
+      <w:numFmt w:val="decimal"/>
+      <w:lvlText w:val="%7."/>
+      <w:lvlJc w:val="left"/>
+      <w:pPr>
+        <w:ind w:left="5040" w:hanging="360"/>
+      </w:pPr>
+    </w:lvl>
+    <w:lvl w:ilvl="7" w:tplc="04090019" w:tentative="1">
+      <w:start w:val="1"/>
+      <w:numFmt w:val="lowerLetter"/>
+      <w:lvlText w:val="%8."/>
+      <w:lvlJc w:val="left"/>
+      <w:pPr>
+        <w:ind w:left="5760" w:hanging="360"/>
+      </w:pPr>
+    </w:lvl>
+    <w:lvl w:ilvl="8" w:tplc="0409001B" w:tentative="1">
+      <w:start w:val="1"/>
+      <w:numFmt w:val="lowerRoman"/>
+      <w:lvlText w:val="%9."/>
+      <w:lvlJc w:val="right"/>
+      <w:pPr>
+        <w:ind w:left="6480" w:hanging="180"/>
+      </w:pPr>
+    </w:lvl>
+  </w:abstractNum>
+  <w:abstractNum w:abstractNumId="1" w15:restartNumberingAfterBreak="0">
     <w:nsid w:val="59892E68"/>
     <w:multiLevelType w:val="hybridMultilevel"/>
     <w:tmpl w:val="C3CCF74E"/>
@@ -853,6 +1089,9 @@
     </w:lvl>
   </w:abstractNum>
   <w:num w:numId="1">
+    <w:abstractNumId w:val="1"/>
+  </w:num>
+  <w:num w:numId="2">
     <w:abstractNumId w:val="0"/>
   </w:num>
 </w:numbering>

</xml_diff>